<commit_message>
Acta PN-PJ Otros cambios
</commit_message>
<xml_diff>
--- a/files/templates/actasSolicitud/SOLICITUD_PN_PJ_estandar.docx
+++ b/files/templates/actasSolicitud/SOLICITUD_PN_PJ_estandar.docx
@@ -13,7 +13,21 @@
         <w:rPr>
           <w:b/>
         </w:rPr>
-        <w:t>EXP. No. ${no_expediente}</w:t>
+        <w:t>EXP. No. ${</w:t>
+      </w:r>
+      <w:proofErr w:type="spellStart"/>
+      <w:r>
+        <w:rPr>
+          <w:b/>
+        </w:rPr>
+        <w:t>no_expediente</w:t>
+      </w:r>
+      <w:proofErr w:type="spellEnd"/>
+      <w:r>
+        <w:rPr>
+          <w:b/>
+        </w:rPr>
+        <w:t>}</w:t>
       </w:r>
     </w:p>
     <w:p>
@@ -21,7 +35,15 @@
         <w:jc w:val="both"/>
       </w:pPr>
       <w:r>
-        <w:t>${nombre_delegado}</w:t>
+        <w:t>${</w:t>
+      </w:r>
+      <w:proofErr w:type="spellStart"/>
+      <w:r>
+        <w:t>nombre_delegado</w:t>
+      </w:r>
+      <w:proofErr w:type="spellEnd"/>
+      <w:r>
+        <w:t>}</w:t>
       </w:r>
     </w:p>
     <w:p>
@@ -50,7 +72,21 @@
         <w:rPr>
           <w:b/>
         </w:rPr>
-        <w:t>${hora_expediente}</w:t>
+        <w:t>${</w:t>
+      </w:r>
+      <w:proofErr w:type="spellStart"/>
+      <w:r>
+        <w:rPr>
+          <w:b/>
+        </w:rPr>
+        <w:t>hora_expediente</w:t>
+      </w:r>
+      <w:proofErr w:type="spellEnd"/>
+      <w:r>
+        <w:rPr>
+          <w:b/>
+        </w:rPr>
+        <w:t>}</w:t>
       </w:r>
       <w:r>
         <w:rPr>
@@ -68,7 +104,21 @@
         <w:rPr>
           <w:b/>
         </w:rPr>
-        <w:t>${minuto_expediente}</w:t>
+        <w:t>${</w:t>
+      </w:r>
+      <w:proofErr w:type="spellStart"/>
+      <w:r>
+        <w:rPr>
+          <w:b/>
+        </w:rPr>
+        <w:t>minuto_expediente</w:t>
+      </w:r>
+      <w:proofErr w:type="spellEnd"/>
+      <w:r>
+        <w:rPr>
+          <w:b/>
+        </w:rPr>
+        <w:t>}</w:t>
       </w:r>
       <w:r>
         <w:t xml:space="preserve"> minutos del día </w:t>
@@ -77,7 +127,21 @@
         <w:rPr>
           <w:b/>
         </w:rPr>
-        <w:t>${dia_expediente}</w:t>
+        <w:t>${</w:t>
+      </w:r>
+      <w:proofErr w:type="spellStart"/>
+      <w:r>
+        <w:rPr>
+          <w:b/>
+        </w:rPr>
+        <w:t>dia_expediente</w:t>
+      </w:r>
+      <w:proofErr w:type="spellEnd"/>
+      <w:r>
+        <w:rPr>
+          <w:b/>
+        </w:rPr>
+        <w:t>}</w:t>
       </w:r>
       <w:r>
         <w:t xml:space="preserve"> de </w:t>
@@ -86,7 +150,21 @@
         <w:rPr>
           <w:b/>
         </w:rPr>
-        <w:t>${mes_expediente}</w:t>
+        <w:t>${</w:t>
+      </w:r>
+      <w:proofErr w:type="spellStart"/>
+      <w:r>
+        <w:rPr>
+          <w:b/>
+        </w:rPr>
+        <w:t>mes_expediente</w:t>
+      </w:r>
+      <w:proofErr w:type="spellEnd"/>
+      <w:r>
+        <w:rPr>
+          <w:b/>
+        </w:rPr>
+        <w:t>}</w:t>
       </w:r>
       <w:r>
         <w:t xml:space="preserve"> del año </w:t>
@@ -95,7 +173,21 @@
         <w:rPr>
           <w:b/>
         </w:rPr>
-        <w:t>${anio_expediente}</w:t>
+        <w:t>${</w:t>
+      </w:r>
+      <w:proofErr w:type="spellStart"/>
+      <w:r>
+        <w:rPr>
+          <w:b/>
+        </w:rPr>
+        <w:t>anio_expediente</w:t>
+      </w:r>
+      <w:proofErr w:type="spellEnd"/>
+      <w:r>
+        <w:rPr>
+          <w:b/>
+        </w:rPr>
+        <w:t>}</w:t>
       </w:r>
       <w:r>
         <w:t xml:space="preserve">. Comparece el (la) trabajador (a) </w:t>
@@ -104,7 +196,21 @@
         <w:rPr>
           <w:b/>
         </w:rPr>
-        <w:t>${nombre_solicitante}</w:t>
+        <w:t>${</w:t>
+      </w:r>
+      <w:proofErr w:type="spellStart"/>
+      <w:r>
+        <w:rPr>
+          <w:b/>
+        </w:rPr>
+        <w:t>nombre_solicitante</w:t>
+      </w:r>
+      <w:proofErr w:type="spellEnd"/>
+      <w:r>
+        <w:rPr>
+          <w:b/>
+        </w:rPr>
+        <w:t>}</w:t>
       </w:r>
       <w:r>
         <w:t xml:space="preserve">, de </w:t>
@@ -122,7 +228,21 @@
         <w:rPr>
           <w:b/>
         </w:rPr>
-        <w:t>${nacionalidad_persona}</w:t>
+        <w:t>${</w:t>
+      </w:r>
+      <w:proofErr w:type="spellStart"/>
+      <w:r>
+        <w:rPr>
+          <w:b/>
+        </w:rPr>
+        <w:t>nacionalidad_persona</w:t>
+      </w:r>
+      <w:proofErr w:type="spellEnd"/>
+      <w:r>
+        <w:rPr>
+          <w:b/>
+        </w:rPr>
+        <w:t>}</w:t>
       </w:r>
       <w:r>
         <w:t xml:space="preserve">, con documento único de identidad número </w:t>
@@ -131,7 +251,21 @@
         <w:rPr>
           <w:b/>
         </w:rPr>
-        <w:t>${dui_persona}</w:t>
+        <w:t>${</w:t>
+      </w:r>
+      <w:proofErr w:type="spellStart"/>
+      <w:r>
+        <w:rPr>
+          <w:b/>
+        </w:rPr>
+        <w:t>dui_persona</w:t>
+      </w:r>
+      <w:proofErr w:type="spellEnd"/>
+      <w:r>
+        <w:rPr>
+          <w:b/>
+        </w:rPr>
+        <w:t>}</w:t>
       </w:r>
       <w:r>
         <w:t xml:space="preserve">, con domicilio en </w:t>
@@ -140,52 +274,349 @@
         <w:rPr>
           <w:b/>
         </w:rPr>
-        <w:t>${direccion_solicitante}</w:t>
-      </w:r>
-      <w:r>
-        <w:t xml:space="preserve">; quien laboraba para el señor </w:t>
-      </w:r>
-      <w:r>
-        <w:rPr>
-          <w:b/>
-        </w:rPr>
-        <w:t>${nombre_empresa}</w:t>
+        <w:t>${</w:t>
+      </w:r>
+      <w:proofErr w:type="spellStart"/>
+      <w:r>
+        <w:rPr>
+          <w:b/>
+        </w:rPr>
+        <w:t>direccion_solicitante</w:t>
+      </w:r>
+      <w:proofErr w:type="spellEnd"/>
+      <w:r>
+        <w:rPr>
+          <w:b/>
+        </w:rPr>
+        <w:t>}</w:t>
+      </w:r>
+      <w:r>
+        <w:t xml:space="preserve">; </w:t>
+      </w:r>
+      <w:bookmarkStart w:id="0" w:name="_GoBack"/>
+      <w:r>
+        <w:t>${tipo</w:t>
+      </w:r>
+      <w:r>
+        <w:t>}</w:t>
+      </w:r>
+      <w:r>
+        <w:t xml:space="preserve"> </w:t>
+      </w:r>
+      <w:bookmarkEnd w:id="0"/>
+      <w:r>
+        <w:t>solicita la intervenció</w:t>
+      </w:r>
+      <w:r>
+        <w:t>n</w:t>
+      </w:r>
+      <w:r>
+        <w:t xml:space="preserve"> conciliatoria </w:t>
+      </w:r>
+      <w:r>
+        <w:t>de esta Dirección a fin de</w:t>
+      </w:r>
+      <w:r>
+        <w:t xml:space="preserve"> resolver la diferencia laboral existente.</w:t>
+      </w:r>
+      <w:r>
+        <w:t xml:space="preserve"> </w:t>
+      </w:r>
+      <w:r>
+        <w:t xml:space="preserve">La suscrita Directora General de Trabajo RESUELVE: </w:t>
+      </w:r>
+      <w:r>
+        <w:t xml:space="preserve">I) </w:t>
+      </w:r>
+      <w:r>
+        <w:t xml:space="preserve">Admitir la presente solicitud de conformidad a lo establecido en el Artículo Veinticuatro de la Ley de Organización y Funciones del Sector Trabajo y Previsión Social; </w:t>
+      </w:r>
+      <w:r>
+        <w:t xml:space="preserve">II) </w:t>
+      </w:r>
+      <w:r>
+        <w:t>Designase</w:t>
+      </w:r>
+      <w:r>
+        <w:t xml:space="preserve"> </w:t>
+      </w:r>
+      <w:r>
+        <w:t xml:space="preserve">a </w:t>
+      </w:r>
+      <w:proofErr w:type="spellStart"/>
+      <w:proofErr w:type="gramStart"/>
+      <w:r>
+        <w:t>el</w:t>
+      </w:r>
+      <w:proofErr w:type="spellEnd"/>
+      <w:r>
+        <w:t>(</w:t>
+      </w:r>
+      <w:proofErr w:type="gramEnd"/>
+      <w:r>
+        <w:t xml:space="preserve">la) </w:t>
+      </w:r>
+      <w:r>
+        <w:t xml:space="preserve">Delegado(a) </w:t>
+      </w:r>
+      <w:r>
+        <w:rPr>
+          <w:b/>
+        </w:rPr>
+        <w:t>${</w:t>
+      </w:r>
+      <w:proofErr w:type="spellStart"/>
+      <w:r>
+        <w:rPr>
+          <w:b/>
+        </w:rPr>
+        <w:t>nombre_delegado</w:t>
+      </w:r>
+      <w:proofErr w:type="spellEnd"/>
+      <w:r>
+        <w:rPr>
+          <w:b/>
+        </w:rPr>
+        <w:t>}</w:t>
       </w:r>
       <w:r>
         <w:t xml:space="preserve">, </w:t>
       </w:r>
       <w:r>
-        <w:t xml:space="preserve">que puede ser ubicado </w:t>
-      </w:r>
-      <w:r>
-        <w:t>en</w:t>
-      </w:r>
-      <w:r>
-        <w:t>:</w:t>
-      </w:r>
-      <w:r>
-        <w:t xml:space="preserve"> </w:t>
-      </w:r>
-      <w:r>
-        <w:rPr>
-          <w:b/>
-        </w:rPr>
-        <w:t>${direccion_empresa}</w:t>
-      </w:r>
-      <w:r>
-        <w:t xml:space="preserve">, </w:t>
-      </w:r>
-      <w:r>
-        <w:t>hasta el día</w:t>
-      </w:r>
-      <w:r>
-        <w:t xml:space="preserve"> </w:t>
-      </w:r>
-      <w:r>
-        <w:rPr>
-          <w:b/>
-        </w:rPr>
-        <w:t>${dia_conflicto}</w:t>
+        <w:t>para que conozca de las presentes diligencias</w:t>
+      </w:r>
+      <w:r>
+        <w:t xml:space="preserve">. Y </w:t>
+      </w:r>
+      <w:r>
+        <w:t>III)</w:t>
+      </w:r>
+      <w:r>
+        <w:t xml:space="preserve"> </w:t>
+      </w:r>
+      <w:r>
+        <w:t xml:space="preserve">CÍTESE </w:t>
+      </w:r>
+      <w:r>
+        <w:t>A LAS PARTES IN</w:t>
+      </w:r>
+      <w:r>
+        <w:t xml:space="preserve">VOLUCRADAS </w:t>
+      </w:r>
+      <w:r>
+        <w:t xml:space="preserve">EN EL CONFLICTO </w:t>
+      </w:r>
+      <w:r>
+        <w:t>para que comparezca</w:t>
+      </w:r>
+      <w:r>
+        <w:t>n</w:t>
+      </w:r>
+      <w:r>
+        <w:t xml:space="preserve"> a esta Dirección General de Trabajo</w:t>
+      </w:r>
+      <w:r>
+        <w:t xml:space="preserve"> ubicada en ALAMEDA JUAN PABLO SEGUNDO Y DIECISIETE AVENIDA NORTE, PLAN MAESTRO EDIFICIO DOS, CONTIGUO A ASAMBLEA LEGISLATIVA, CENTRO DE GOBIERNO, DE ESTA CIUDAD, </w:t>
+      </w:r>
+      <w:r>
+        <w:t xml:space="preserve">POR PRIMERA VEZ  a las </w:t>
+      </w:r>
+      <w:r>
+        <w:rPr>
+          <w:b/>
+        </w:rPr>
+        <w:t>${</w:t>
+      </w:r>
+      <w:proofErr w:type="spellStart"/>
+      <w:r>
+        <w:rPr>
+          <w:b/>
+        </w:rPr>
+        <w:t>hora_audiencia</w:t>
+      </w:r>
+      <w:proofErr w:type="spellEnd"/>
+      <w:r>
+        <w:rPr>
+          <w:b/>
+        </w:rPr>
+        <w:t>}</w:t>
+      </w:r>
+      <w:r>
+        <w:t xml:space="preserve"> </w:t>
+      </w:r>
+      <w:r>
+        <w:t xml:space="preserve">horas </w:t>
+      </w:r>
+      <w:r>
+        <w:t xml:space="preserve"> y </w:t>
+      </w:r>
+      <w:r>
+        <w:rPr>
+          <w:b/>
+        </w:rPr>
+        <w:t>${</w:t>
+      </w:r>
+      <w:proofErr w:type="spellStart"/>
+      <w:r>
+        <w:rPr>
+          <w:b/>
+        </w:rPr>
+        <w:t>minuto_audiencia</w:t>
+      </w:r>
+      <w:proofErr w:type="spellEnd"/>
+      <w:r>
+        <w:rPr>
+          <w:b/>
+        </w:rPr>
+        <w:t>}</w:t>
+      </w:r>
+      <w:r>
+        <w:t xml:space="preserve"> </w:t>
+      </w:r>
+      <w:r>
+        <w:t xml:space="preserve">minutos </w:t>
+      </w:r>
+      <w:r>
+        <w:t xml:space="preserve">del día </w:t>
+      </w:r>
+      <w:r>
+        <w:rPr>
+          <w:b/>
+        </w:rPr>
+        <w:t>${</w:t>
+      </w:r>
+      <w:proofErr w:type="spellStart"/>
+      <w:r>
+        <w:rPr>
+          <w:b/>
+        </w:rPr>
+        <w:t>dia_audiencia</w:t>
+      </w:r>
+      <w:proofErr w:type="spellEnd"/>
+      <w:r>
+        <w:rPr>
+          <w:b/>
+        </w:rPr>
+        <w:t>}</w:t>
+      </w:r>
+      <w:r>
+        <w:t xml:space="preserve"> </w:t>
+      </w:r>
+      <w:r>
+        <w:t>de</w:t>
+      </w:r>
+      <w:r>
+        <w:t xml:space="preserve"> </w:t>
+      </w:r>
+      <w:r>
+        <w:rPr>
+          <w:b/>
+        </w:rPr>
+        <w:t>${</w:t>
+      </w:r>
+      <w:proofErr w:type="spellStart"/>
+      <w:r>
+        <w:rPr>
+          <w:b/>
+        </w:rPr>
+        <w:t>mes_audiencia</w:t>
+      </w:r>
+      <w:proofErr w:type="spellEnd"/>
+      <w:r>
+        <w:rPr>
+          <w:b/>
+        </w:rPr>
+        <w:t>}</w:t>
+      </w:r>
+      <w:r>
+        <w:t xml:space="preserve"> </w:t>
+      </w:r>
+      <w:r>
+        <w:t>de</w:t>
+      </w:r>
+      <w:r>
+        <w:t>l</w:t>
+      </w:r>
+      <w:r>
+        <w:t xml:space="preserve"> </w:t>
+      </w:r>
+      <w:r>
+        <w:t>corriente año</w:t>
+      </w:r>
+      <w:r>
+        <w:t xml:space="preserve">. </w:t>
+      </w:r>
+      <w:r>
+        <w:t xml:space="preserve">De </w:t>
+      </w:r>
+      <w:r>
+        <w:t xml:space="preserve">no </w:t>
+      </w:r>
+      <w:r>
+        <w:t>celebrarse</w:t>
+      </w:r>
+      <w:r>
+        <w:t xml:space="preserve"> la audiencia conciliatoria en la primera cita señalada, debido a la inasistencia d</w:t>
+      </w:r>
+      <w:r>
+        <w:t xml:space="preserve">e </w:t>
+      </w:r>
+      <w:r>
+        <w:t>l</w:t>
+      </w:r>
+      <w:r>
+        <w:t>a</w:t>
+      </w:r>
+      <w:r>
+        <w:t xml:space="preserve"> </w:t>
+      </w:r>
+      <w:r>
+        <w:t xml:space="preserve">parte </w:t>
+      </w:r>
+      <w:r>
+        <w:t>patron</w:t>
+      </w:r>
+      <w:r>
+        <w:t>al</w:t>
+      </w:r>
+      <w:r>
+        <w:t>, CÍTESELE</w:t>
+      </w:r>
+      <w:r>
+        <w:t>S</w:t>
+      </w:r>
+      <w:r>
+        <w:t xml:space="preserve"> POR SEGUNDA VEZ, </w:t>
+      </w:r>
+      <w:r>
+        <w:t xml:space="preserve">para que comparezca a las </w:t>
+      </w:r>
+      <w:r>
+        <w:rPr>
+          <w:b/>
+        </w:rPr>
+        <w:t>${hora_audiencia2}</w:t>
+      </w:r>
+      <w:r>
+        <w:t xml:space="preserve"> horas  y </w:t>
+      </w:r>
+      <w:r>
+        <w:rPr>
+          <w:b/>
+        </w:rPr>
+        <w:t>${minuto_audiencia2}</w:t>
+      </w:r>
+      <w:r>
+        <w:t xml:space="preserve"> </w:t>
+      </w:r>
+      <w:r>
+        <w:t xml:space="preserve">del día </w:t>
+      </w:r>
+      <w:r>
+        <w:rPr>
+          <w:b/>
+        </w:rPr>
+        <w:t>${dia_audiencia2}</w:t>
       </w:r>
       <w:r>
         <w:t xml:space="preserve"> de </w:t>
@@ -194,390 +625,109 @@
         <w:rPr>
           <w:b/>
         </w:rPr>
-        <w:t>${mes_conflicto}</w:t>
-      </w:r>
-      <w:r>
-        <w:t xml:space="preserve"> del año </w:t>
-      </w:r>
-      <w:r>
-        <w:rPr>
-          <w:b/>
-        </w:rPr>
-        <w:t>${anio_conflicto}</w:t>
-      </w:r>
-      <w:r>
-        <w:t xml:space="preserve">, </w:t>
-      </w:r>
-      <w:r>
-        <w:t>en que</w:t>
-      </w:r>
-      <w:r>
-        <w:t xml:space="preserve"> fue despedido(a) de su trabajo</w:t>
-      </w:r>
-      <w:r>
-        <w:t xml:space="preserve"> </w:t>
-      </w:r>
-      <w:r>
-        <w:t xml:space="preserve">sin que hasta la fecha se le </w:t>
-      </w:r>
-      <w:r>
-        <w:t xml:space="preserve">cancelado </w:t>
-      </w:r>
-      <w:r>
-        <w:t>su</w:t>
-      </w:r>
-      <w:r>
-        <w:t xml:space="preserve"> correspondiente</w:t>
-      </w:r>
-      <w:r>
-        <w:t xml:space="preserve"> indemnización, </w:t>
-      </w:r>
-      <w:r>
-        <w:t xml:space="preserve">vacación </w:t>
-      </w:r>
-      <w:r>
-        <w:t>proporcional</w:t>
-      </w:r>
-      <w:r>
-        <w:t>,</w:t>
-      </w:r>
-      <w:r>
-        <w:t xml:space="preserve"> y</w:t>
-      </w:r>
-      <w:r>
-        <w:t xml:space="preserve"> aguinaldo </w:t>
-      </w:r>
-      <w:r>
-        <w:t>proporcional, según hoja de liquidación que se agrega a las presentes diligencias</w:t>
-      </w:r>
-      <w:r>
-        <w:t>. Y e</w:t>
-      </w:r>
-      <w:r>
-        <w:t>s por lo anterior que solicita la intervenció</w:t>
-      </w:r>
-      <w:r>
-        <w:t>n</w:t>
-      </w:r>
-      <w:r>
-        <w:t xml:space="preserve"> conciliatoria </w:t>
-      </w:r>
-      <w:r>
-        <w:t>de esta Dirección a fin de</w:t>
-      </w:r>
-      <w:r>
-        <w:t xml:space="preserve"> resolver la diferencia laboral existente.</w:t>
-      </w:r>
-      <w:r>
-        <w:t xml:space="preserve"> </w:t>
-      </w:r>
-      <w:r>
-        <w:t xml:space="preserve">La suscrita Directora General de Trabajo RESUELVE: </w:t>
-      </w:r>
-      <w:r>
-        <w:t xml:space="preserve">I) </w:t>
-      </w:r>
-      <w:r>
-        <w:t xml:space="preserve">Admitir la presente solicitud de conformidad a lo establecido en el Artículo Veinticuatro de la Ley de Organización y Funciones del Sector Trabajo y Previsión Social; </w:t>
-      </w:r>
-      <w:r>
-        <w:t xml:space="preserve">II) </w:t>
-      </w:r>
-      <w:r>
-        <w:t>Designase</w:t>
-      </w:r>
-      <w:r>
-        <w:t xml:space="preserve"> </w:t>
-      </w:r>
-      <w:r>
-        <w:t xml:space="preserve">a el(la) </w:t>
-      </w:r>
-      <w:r>
-        <w:t xml:space="preserve">Delegado(a) </w:t>
-      </w:r>
-      <w:r>
-        <w:rPr>
-          <w:b/>
-        </w:rPr>
-        <w:t>${nombre_delegado}</w:t>
-      </w:r>
-      <w:r>
-        <w:t xml:space="preserve">, </w:t>
-      </w:r>
-      <w:r>
-        <w:t>para que conozca de las presentes diligencias</w:t>
-      </w:r>
-      <w:r>
-        <w:t xml:space="preserve">. Y </w:t>
-      </w:r>
-      <w:r>
-        <w:t>III)</w:t>
-      </w:r>
-      <w:r>
-        <w:t xml:space="preserve"> </w:t>
-      </w:r>
-      <w:r>
-        <w:t xml:space="preserve">CÍTESE </w:t>
-      </w:r>
-      <w:r>
-        <w:t>A LAS PARTES IN</w:t>
-      </w:r>
-      <w:r>
-        <w:t xml:space="preserve">VOLUCRADAS </w:t>
-      </w:r>
-      <w:r>
-        <w:t xml:space="preserve">EN EL CONFLICTO </w:t>
-      </w:r>
-      <w:r>
-        <w:t>para que comparezca</w:t>
-      </w:r>
-      <w:r>
-        <w:t>n</w:t>
-      </w:r>
-      <w:r>
-        <w:t xml:space="preserve"> a esta Dirección General de Trabajo</w:t>
-      </w:r>
-      <w:r>
-        <w:t xml:space="preserve"> ubicada en ALAMEDA JUAN PABLO SEGUNDO Y DIECISIETE AVENIDA NORTE, PLAN MAESTRO EDIFICIO DOS, CONTIGUO A ASAMBLEA LEGISLATIVA, CENTRO DE GOBIERNO, DE ESTA CIUDAD, </w:t>
-      </w:r>
-      <w:r>
-        <w:t xml:space="preserve">POR PRIMERA VEZ  a las </w:t>
-      </w:r>
-      <w:r>
-        <w:rPr>
-          <w:b/>
-        </w:rPr>
-        <w:t>${hora_audiencia}</w:t>
-      </w:r>
-      <w:r>
-        <w:t xml:space="preserve"> </w:t>
-      </w:r>
-      <w:r>
-        <w:t xml:space="preserve">horas </w:t>
-      </w:r>
-      <w:r>
-        <w:t xml:space="preserve"> y </w:t>
-      </w:r>
-      <w:r>
-        <w:rPr>
-          <w:b/>
-        </w:rPr>
-        <w:t>${minuto_audiencia}</w:t>
-      </w:r>
-      <w:r>
-        <w:t xml:space="preserve"> </w:t>
-      </w:r>
-      <w:r>
-        <w:t xml:space="preserve">minutos </w:t>
-      </w:r>
-      <w:bookmarkStart w:id="0" w:name="_GoBack"/>
-      <w:bookmarkEnd w:id="0"/>
-      <w:r>
-        <w:t xml:space="preserve">del día </w:t>
-      </w:r>
-      <w:r>
-        <w:rPr>
-          <w:b/>
-        </w:rPr>
-        <w:t>${dia_audiencia}</w:t>
-      </w:r>
-      <w:r>
-        <w:t xml:space="preserve"> </w:t>
-      </w:r>
-      <w:r>
-        <w:t>de</w:t>
-      </w:r>
-      <w:r>
-        <w:t xml:space="preserve"> </w:t>
-      </w:r>
-      <w:r>
-        <w:rPr>
-          <w:b/>
-        </w:rPr>
-        <w:t>${mes_audiencia}</w:t>
-      </w:r>
-      <w:r>
-        <w:t xml:space="preserve"> </w:t>
-      </w:r>
-      <w:r>
-        <w:t>de</w:t>
-      </w:r>
-      <w:r>
-        <w:t>l</w:t>
-      </w:r>
-      <w:r>
-        <w:t xml:space="preserve"> </w:t>
-      </w:r>
-      <w:r>
-        <w:t>corriente año</w:t>
+        <w:t>${mes_audiencia2}</w:t>
+      </w:r>
+      <w:r>
+        <w:t xml:space="preserve"> del corriente año</w:t>
+      </w:r>
+      <w:r>
+        <w:t>.</w:t>
+      </w:r>
+      <w:r>
+        <w:t xml:space="preserve"> </w:t>
+      </w:r>
+      <w:r>
+        <w:t>SE PREVIENE A LA PARTE EMPLEADORA</w:t>
+      </w:r>
+      <w:r>
+        <w:t>: I)</w:t>
+      </w:r>
+      <w:r>
+        <w:t xml:space="preserve"> que de no comparecer a</w:t>
+      </w:r>
+      <w:r>
+        <w:t xml:space="preserve">l </w:t>
+      </w:r>
+      <w:r>
+        <w:t xml:space="preserve">segundo señalamiento, </w:t>
+      </w:r>
+      <w:r>
+        <w:t xml:space="preserve">la parte patronal </w:t>
+      </w:r>
+      <w:r>
+        <w:t>incurrirá en la MULTA que señala el Artículo treinta y dos de la Ley de Organización y Funciones del Sector Trabajo y Previsión Social.</w:t>
+      </w:r>
+      <w:r>
+        <w:t xml:space="preserve"> Y II)</w:t>
+      </w:r>
+      <w:r>
+        <w:t xml:space="preserve"> </w:t>
+      </w:r>
+      <w:r>
+        <w:t xml:space="preserve">que </w:t>
+      </w:r>
+      <w:r>
+        <w:t>si es una persona jurídica, deberá comparecer el representante legal con la documentación que acredite fehacientemente su personería</w:t>
       </w:r>
       <w:r>
         <w:t xml:space="preserve">. </w:t>
       </w:r>
       <w:r>
-        <w:t xml:space="preserve">De </w:t>
-      </w:r>
-      <w:r>
-        <w:t xml:space="preserve">no </w:t>
-      </w:r>
-      <w:r>
-        <w:t>celebrarse</w:t>
-      </w:r>
-      <w:r>
-        <w:t xml:space="preserve"> la audiencia conciliatoria en la primera cita señalada, debido a la inasistencia d</w:t>
-      </w:r>
-      <w:r>
-        <w:t xml:space="preserve">e </w:t>
-      </w:r>
-      <w:r>
-        <w:t>l</w:t>
-      </w:r>
-      <w:r>
-        <w:t>a</w:t>
-      </w:r>
-      <w:r>
-        <w:t xml:space="preserve"> </w:t>
-      </w:r>
-      <w:r>
-        <w:t xml:space="preserve">parte </w:t>
-      </w:r>
-      <w:r>
-        <w:t>patron</w:t>
-      </w:r>
-      <w:r>
-        <w:t>al</w:t>
-      </w:r>
-      <w:r>
-        <w:t>, CÍTESELE</w:t>
-      </w:r>
-      <w:r>
-        <w:t>S</w:t>
-      </w:r>
-      <w:r>
-        <w:t xml:space="preserve"> POR SEGUNDA VEZ, </w:t>
-      </w:r>
-      <w:r>
-        <w:t xml:space="preserve">para que comparezca a las </w:t>
-      </w:r>
-      <w:r>
-        <w:rPr>
-          <w:b/>
-        </w:rPr>
-        <w:t>${hora_audiencia2}</w:t>
-      </w:r>
-      <w:r>
-        <w:t xml:space="preserve"> horas  y </w:t>
-      </w:r>
-      <w:r>
-        <w:rPr>
-          <w:b/>
-        </w:rPr>
-        <w:t>${minuto_audiencia2}</w:t>
-      </w:r>
-      <w:r>
-        <w:t xml:space="preserve"> </w:t>
-      </w:r>
-      <w:r>
-        <w:t xml:space="preserve">del día </w:t>
-      </w:r>
-      <w:r>
-        <w:rPr>
-          <w:b/>
-        </w:rPr>
-        <w:t>${dia_audiencia2}</w:t>
-      </w:r>
-      <w:r>
-        <w:t xml:space="preserve"> de </w:t>
-      </w:r>
-      <w:r>
-        <w:rPr>
-          <w:b/>
-        </w:rPr>
-        <w:t>${mes_audiencia2}</w:t>
-      </w:r>
-      <w:r>
-        <w:t xml:space="preserve"> del corriente año</w:t>
+        <w:t>E</w:t>
+      </w:r>
+      <w:r>
+        <w:t xml:space="preserve">n caso de no poder comparecer personalmente deberá hacerlo por medio de </w:t>
+      </w:r>
+      <w:r>
+        <w:t xml:space="preserve">un Representante de conformidad a lo </w:t>
+      </w:r>
+      <w:r>
+        <w:t>establecido en l</w:t>
+      </w:r>
+      <w:r>
+        <w:t>os</w:t>
+      </w:r>
+      <w:r>
+        <w:t xml:space="preserve"> Artículo</w:t>
+      </w:r>
+      <w:r>
+        <w:t>s</w:t>
+      </w:r>
+      <w:r>
+        <w:t xml:space="preserve"> trescientos setenta y cinco del Código de Trabajo vigente</w:t>
+      </w:r>
+      <w:r>
+        <w:t xml:space="preserve"> y cincuenta y cinco Inciso tercero literal “e” de la Ley de Organización y Funciones del Sector Trabajo y Previsión Social</w:t>
       </w:r>
       <w:r>
         <w:t>.</w:t>
       </w:r>
       <w:r>
-        <w:t xml:space="preserve"> </w:t>
-      </w:r>
-      <w:r>
-        <w:t>SE PREVIENE A LA PARTE EMPLEADORA</w:t>
-      </w:r>
-      <w:r>
-        <w:t>: I)</w:t>
-      </w:r>
-      <w:r>
-        <w:t xml:space="preserve"> que de no comparecer a</w:t>
-      </w:r>
-      <w:r>
-        <w:t xml:space="preserve">l </w:t>
-      </w:r>
-      <w:r>
-        <w:t xml:space="preserve">segundo señalamiento, </w:t>
-      </w:r>
-      <w:r>
-        <w:t xml:space="preserve">la parte patronal </w:t>
-      </w:r>
-      <w:r>
-        <w:t>incurrirá en la MULTA que señala el Artículo treinta y dos de la Ley de Organización y Funciones del Sector Trabajo y Previsión Social.</w:t>
-      </w:r>
-      <w:r>
-        <w:t xml:space="preserve"> Y II)</w:t>
-      </w:r>
-      <w:r>
-        <w:t xml:space="preserve"> </w:t>
-      </w:r>
-      <w:r>
-        <w:t xml:space="preserve">que </w:t>
-      </w:r>
-      <w:r>
-        <w:t>si es una persona jurídica, deberá comparecer el representante legal con la documentación que acredite fehacientemente su personería</w:t>
-      </w:r>
-      <w:r>
-        <w:t xml:space="preserve">. </w:t>
-      </w:r>
-      <w:r>
-        <w:t>E</w:t>
-      </w:r>
-      <w:r>
-        <w:t xml:space="preserve">n caso de no poder comparecer personalmente deberá hacerlo por medio de </w:t>
-      </w:r>
-      <w:r>
-        <w:t xml:space="preserve">un Representante de conformidad a lo </w:t>
-      </w:r>
-      <w:r>
-        <w:t>establecido en l</w:t>
-      </w:r>
-      <w:r>
-        <w:t>os</w:t>
-      </w:r>
-      <w:r>
-        <w:t xml:space="preserve"> Artículo</w:t>
-      </w:r>
-      <w:r>
-        <w:t>s</w:t>
-      </w:r>
-      <w:r>
-        <w:t xml:space="preserve"> trescientos setenta y cinco del Código de Trabajo vigente</w:t>
-      </w:r>
-      <w:r>
-        <w:t xml:space="preserve"> y cincuenta y cinco Inciso tercero literal “e” de la Ley de Organización y Funciones del Sector Trabajo y Previsión Social</w:t>
-      </w:r>
-      <w:r>
-        <w:t>.</w:t>
-      </w:r>
-      <w:r>
         <w:t xml:space="preserve"> Toda documentación deberá ser presentada en original y copia o copia certificada.</w:t>
       </w:r>
       <w:r>
         <w:t xml:space="preserve"> </w:t>
       </w:r>
-      <w:r>
-        <w:t>El(la) trabajador(a) se da por notificado(a) y citado(a) de los señalamientos anteriores, y manifiesta estar enterado(a) que puede hacerse asesorar y acompañar en la audiencia conciliatoria, de un Defensor Público Laboral conforme a los términos del Convenio de Cooperación Técnica para Brindar Atención de calidad al Público Usuario de los Servicios del Ministerio de Trabajo y Previsión Social y de la Procuraduría General de la República. No habiendo nada más que hacer constar, se da por terminada la presente acta y leída que le fue a el(la) compareciente ratifica su contenido y para constancia firmamos.</w:t>
+      <w:proofErr w:type="gramStart"/>
+      <w:r>
+        <w:t>El(</w:t>
+      </w:r>
+      <w:proofErr w:type="gramEnd"/>
+      <w:r>
+        <w:t xml:space="preserve">la) trabajador(a) se da por notificado(a) y citado(a) de los señalamientos anteriores, y manifiesta estar enterado(a) que puede hacerse asesorar y acompañar en la audiencia conciliatoria, de un Defensor Público Laboral conforme a los términos del Convenio de Cooperación Técnica para Brindar Atención de calidad al Público Usuario de los Servicios del Ministerio de Trabajo y Previsión Social y de la Procuraduría General de la República. No habiendo nada más que hacer constar, se da por terminada la presente acta y leída que le fue a </w:t>
+      </w:r>
+      <w:proofErr w:type="spellStart"/>
+      <w:proofErr w:type="gramStart"/>
+      <w:r>
+        <w:t>el</w:t>
+      </w:r>
+      <w:proofErr w:type="spellEnd"/>
+      <w:r>
+        <w:t>(</w:t>
+      </w:r>
+      <w:proofErr w:type="gramEnd"/>
+      <w:r>
+        <w:t>la) compareciente ratifica su contenido y para constancia firmamos.</w:t>
       </w:r>
       <w:r>
         <w:t xml:space="preserve"> </w:t>

</xml_diff>

<commit_message>
continuacion de acta de solicitud juridica
</commit_message>
<xml_diff>
--- a/files/templates/actasSolicitud/SOLICITUD_PN_PJ_estandar.docx
+++ b/files/templates/actasSolicitud/SOLICITUD_PN_PJ_estandar.docx
@@ -7,7 +7,15 @@
         <w:jc w:val="both"/>
       </w:pPr>
       <w:r>
-        <w:t>${encabezado_esquela}</w:t>
+        <w:t>${</w:t>
+      </w:r>
+      <w:proofErr w:type="spellStart"/>
+      <w:r>
+        <w:t>encabezado_esquela</w:t>
+      </w:r>
+      <w:proofErr w:type="spellEnd"/>
+      <w:r>
+        <w:t>}</w:t>
       </w:r>
     </w:p>
     <w:p>
@@ -29,7 +37,21 @@
         <w:rPr>
           <w:b/>
         </w:rPr>
-        <w:t>EXP. No. ${no_expediente}</w:t>
+        <w:t>EXP. No. ${</w:t>
+      </w:r>
+      <w:proofErr w:type="spellStart"/>
+      <w:r>
+        <w:rPr>
+          <w:b/>
+        </w:rPr>
+        <w:t>no_expediente</w:t>
+      </w:r>
+      <w:proofErr w:type="spellEnd"/>
+      <w:r>
+        <w:rPr>
+          <w:b/>
+        </w:rPr>
+        <w:t>}</w:t>
       </w:r>
     </w:p>
     <w:p>
@@ -37,7 +59,15 @@
         <w:jc w:val="both"/>
       </w:pPr>
       <w:r>
-        <w:t>${nombre_delegado}</w:t>
+        <w:t>${</w:t>
+      </w:r>
+      <w:proofErr w:type="spellStart"/>
+      <w:r>
+        <w:t>nombre_delegado</w:t>
+      </w:r>
+      <w:proofErr w:type="spellEnd"/>
+      <w:r>
+        <w:t>}</w:t>
       </w:r>
     </w:p>
     <w:p>
@@ -66,7 +96,21 @@
         <w:rPr>
           <w:b/>
         </w:rPr>
-        <w:t>${hora_expediente}</w:t>
+        <w:t>${</w:t>
+      </w:r>
+      <w:proofErr w:type="spellStart"/>
+      <w:r>
+        <w:rPr>
+          <w:b/>
+        </w:rPr>
+        <w:t>hora_expediente</w:t>
+      </w:r>
+      <w:proofErr w:type="spellEnd"/>
+      <w:r>
+        <w:rPr>
+          <w:b/>
+        </w:rPr>
+        <w:t>}</w:t>
       </w:r>
       <w:r>
         <w:rPr>
@@ -84,7 +128,21 @@
         <w:rPr>
           <w:b/>
         </w:rPr>
-        <w:t>${minuto_expediente}</w:t>
+        <w:t>${</w:t>
+      </w:r>
+      <w:proofErr w:type="spellStart"/>
+      <w:r>
+        <w:rPr>
+          <w:b/>
+        </w:rPr>
+        <w:t>minuto_expediente</w:t>
+      </w:r>
+      <w:proofErr w:type="spellEnd"/>
+      <w:r>
+        <w:rPr>
+          <w:b/>
+        </w:rPr>
+        <w:t>}</w:t>
       </w:r>
       <w:r>
         <w:rPr>
@@ -99,7 +157,21 @@
         <w:rPr>
           <w:b/>
         </w:rPr>
-        <w:t>${dia_expediente}</w:t>
+        <w:t>${</w:t>
+      </w:r>
+      <w:proofErr w:type="spellStart"/>
+      <w:r>
+        <w:rPr>
+          <w:b/>
+        </w:rPr>
+        <w:t>dia_expediente</w:t>
+      </w:r>
+      <w:proofErr w:type="spellEnd"/>
+      <w:r>
+        <w:rPr>
+          <w:b/>
+        </w:rPr>
+        <w:t>}</w:t>
       </w:r>
       <w:r>
         <w:t xml:space="preserve"> de </w:t>
@@ -108,7 +180,21 @@
         <w:rPr>
           <w:b/>
         </w:rPr>
-        <w:t>${mes_expediente}</w:t>
+        <w:t>${</w:t>
+      </w:r>
+      <w:proofErr w:type="spellStart"/>
+      <w:r>
+        <w:rPr>
+          <w:b/>
+        </w:rPr>
+        <w:t>mes_expediente</w:t>
+      </w:r>
+      <w:proofErr w:type="spellEnd"/>
+      <w:r>
+        <w:rPr>
+          <w:b/>
+        </w:rPr>
+        <w:t>}</w:t>
       </w:r>
       <w:r>
         <w:t xml:space="preserve"> del año </w:t>
@@ -117,7 +203,21 @@
         <w:rPr>
           <w:b/>
         </w:rPr>
-        <w:t>${anio_expediente}</w:t>
+        <w:t>${</w:t>
+      </w:r>
+      <w:proofErr w:type="spellStart"/>
+      <w:r>
+        <w:rPr>
+          <w:b/>
+        </w:rPr>
+        <w:t>anio_expediente</w:t>
+      </w:r>
+      <w:proofErr w:type="spellEnd"/>
+      <w:r>
+        <w:rPr>
+          <w:b/>
+        </w:rPr>
+        <w:t>}</w:t>
       </w:r>
       <w:r>
         <w:t xml:space="preserve">. Comparece el (la) trabajador (a) </w:t>
@@ -126,7 +226,21 @@
         <w:rPr>
           <w:b/>
         </w:rPr>
-        <w:t>${nombre_solicitante}</w:t>
+        <w:t>${</w:t>
+      </w:r>
+      <w:proofErr w:type="spellStart"/>
+      <w:r>
+        <w:rPr>
+          <w:b/>
+        </w:rPr>
+        <w:t>nombre_solicitante</w:t>
+      </w:r>
+      <w:proofErr w:type="spellEnd"/>
+      <w:r>
+        <w:rPr>
+          <w:b/>
+        </w:rPr>
+        <w:t>}</w:t>
       </w:r>
       <w:r>
         <w:t xml:space="preserve">, de </w:t>
@@ -144,7 +258,21 @@
         <w:rPr>
           <w:b/>
         </w:rPr>
-        <w:t>${nacionalidad_persona}</w:t>
+        <w:t>${</w:t>
+      </w:r>
+      <w:proofErr w:type="spellStart"/>
+      <w:r>
+        <w:rPr>
+          <w:b/>
+        </w:rPr>
+        <w:t>nacionalidad_persona</w:t>
+      </w:r>
+      <w:proofErr w:type="spellEnd"/>
+      <w:r>
+        <w:rPr>
+          <w:b/>
+        </w:rPr>
+        <w:t>}</w:t>
       </w:r>
       <w:r>
         <w:t xml:space="preserve">, con documento único de identidad número </w:t>
@@ -153,7 +281,21 @@
         <w:rPr>
           <w:b/>
         </w:rPr>
-        <w:t>${dui_persona}</w:t>
+        <w:t>${</w:t>
+      </w:r>
+      <w:proofErr w:type="spellStart"/>
+      <w:r>
+        <w:rPr>
+          <w:b/>
+        </w:rPr>
+        <w:t>dui_persona</w:t>
+      </w:r>
+      <w:proofErr w:type="spellEnd"/>
+      <w:r>
+        <w:rPr>
+          <w:b/>
+        </w:rPr>
+        <w:t>}</w:t>
       </w:r>
       <w:r>
         <w:t xml:space="preserve">, con domicilio en </w:t>
@@ -162,7 +304,21 @@
         <w:rPr>
           <w:b/>
         </w:rPr>
-        <w:t>${direccion_solicitante}</w:t>
+        <w:t>${</w:t>
+      </w:r>
+      <w:proofErr w:type="spellStart"/>
+      <w:r>
+        <w:rPr>
+          <w:b/>
+        </w:rPr>
+        <w:t>direccion_solicitante</w:t>
+      </w:r>
+      <w:proofErr w:type="spellEnd"/>
+      <w:r>
+        <w:rPr>
+          <w:b/>
+        </w:rPr>
+        <w:t>}</w:t>
       </w:r>
       <w:r>
         <w:t xml:space="preserve">; </w:t>
@@ -186,7 +342,13 @@
         <w:t>de esta Dirección a fin de</w:t>
       </w:r>
       <w:r>
-        <w:t xml:space="preserve"> resolver la diferencia laboral existente.</w:t>
+        <w:t xml:space="preserve"> resolver </w:t>
+      </w:r>
+      <w:r>
+        <w:t>el conflicto</w:t>
+      </w:r>
+      <w:r>
+        <w:t xml:space="preserve"> laboral existente.</w:t>
       </w:r>
       <w:r>
         <w:t xml:space="preserve"> </w:t>
@@ -198,194 +360,280 @@
         <w:t xml:space="preserve">I) </w:t>
       </w:r>
       <w:r>
-        <w:t xml:space="preserve">Admitir la presente solicitud de conformidad a lo establecido en el Artículo Veinticuatro de la Ley de Organización y Funciones del Sector Trabajo y Previsión Social; </w:t>
-      </w:r>
-      <w:r>
-        <w:t xml:space="preserve">II) </w:t>
-      </w:r>
-      <w:r>
-        <w:t>Designase</w:t>
-      </w:r>
-      <w:r>
-        <w:t xml:space="preserve"> </w:t>
-      </w:r>
-      <w:r>
-        <w:t xml:space="preserve">a el(la) </w:t>
-      </w:r>
-      <w:r>
-        <w:t xml:space="preserve">Delegado(a) </w:t>
-      </w:r>
-      <w:r>
-        <w:rPr>
-          <w:b/>
-        </w:rPr>
-        <w:t>${nombre_delegado}</w:t>
-      </w:r>
-      <w:r>
-        <w:t xml:space="preserve">, </w:t>
-      </w:r>
-      <w:r>
-        <w:t>para que conozca de las presentes diligencias</w:t>
-      </w:r>
-      <w:r>
-        <w:t xml:space="preserve">. Y </w:t>
-      </w:r>
-      <w:r>
-        <w:t>III)</w:t>
-      </w:r>
-      <w:r>
-        <w:t xml:space="preserve"> </w:t>
-      </w:r>
-      <w:r>
-        <w:t xml:space="preserve">CÍTESE </w:t>
-      </w:r>
-      <w:r>
-        <w:t>A LAS PARTES IN</w:t>
-      </w:r>
-      <w:r>
-        <w:t xml:space="preserve">VOLUCRADAS </w:t>
-      </w:r>
-      <w:r>
-        <w:t xml:space="preserve">EN EL CONFLICTO </w:t>
-      </w:r>
-      <w:r>
-        <w:t>para que comparezca</w:t>
-      </w:r>
-      <w:r>
-        <w:t>n</w:t>
-      </w:r>
-      <w:r>
-        <w:t xml:space="preserve"> a esta Dirección General de Trabajo</w:t>
-      </w:r>
-      <w:r>
-        <w:t xml:space="preserve"> ubicada en ALAMEDA JUAN PABLO SEGUNDO Y DIECISIETE AVENIDA NORTE, PLAN MAESTRO EDIFICIO DOS, CONTIGUO A ASAMBLEA LEGISLATIVA, CENTRO DE GOBIERNO, DE ESTA CIUDAD, </w:t>
-      </w:r>
-      <w:r>
-        <w:t xml:space="preserve">POR PRIMERA VEZ  a las </w:t>
-      </w:r>
-      <w:r>
-        <w:rPr>
-          <w:b/>
-        </w:rPr>
-        <w:t>${hora_audiencia}</w:t>
-      </w:r>
-      <w:r>
-        <w:t xml:space="preserve"> </w:t>
-      </w:r>
-      <w:r>
-        <w:t>horas</w:t>
-      </w:r>
-      <w:r>
-        <w:t xml:space="preserve"> </w:t>
-      </w:r>
-      <w:r>
-        <w:rPr>
-          <w:b/>
-        </w:rPr>
-        <w:t>${minuto_audiencia}</w:t>
-      </w:r>
-      <w:r>
-        <w:t xml:space="preserve"> </w:t>
-      </w:r>
-      <w:r>
-        <w:t xml:space="preserve">del día </w:t>
-      </w:r>
-      <w:r>
-        <w:rPr>
-          <w:b/>
-        </w:rPr>
-        <w:t>${dia_audiencia}</w:t>
-      </w:r>
-      <w:r>
-        <w:t xml:space="preserve"> </w:t>
-      </w:r>
-      <w:r>
-        <w:t>de</w:t>
-      </w:r>
-      <w:r>
-        <w:t xml:space="preserve"> </w:t>
-      </w:r>
-      <w:r>
-        <w:rPr>
-          <w:b/>
-        </w:rPr>
-        <w:t>${mes_audiencia}</w:t>
-      </w:r>
-      <w:r>
-        <w:t xml:space="preserve"> </w:t>
-      </w:r>
-      <w:r>
-        <w:t>de</w:t>
-      </w:r>
-      <w:r>
-        <w:t>l</w:t>
-      </w:r>
-      <w:r>
-        <w:t xml:space="preserve"> </w:t>
-      </w:r>
-      <w:r>
-        <w:t>corriente año</w:t>
-      </w:r>
-      <w:r>
-        <w:t xml:space="preserve">. </w:t>
-      </w:r>
-      <w:r>
-        <w:t xml:space="preserve">De </w:t>
-      </w:r>
-      <w:r>
-        <w:t xml:space="preserve">no </w:t>
-      </w:r>
-      <w:r>
-        <w:t>celebrarse</w:t>
-      </w:r>
-      <w:r>
-        <w:t xml:space="preserve"> la audiencia conciliatoria en la primera cita señalada, debido a la inasistencia d</w:t>
-      </w:r>
-      <w:r>
-        <w:t xml:space="preserve">e </w:t>
-      </w:r>
-      <w:r>
-        <w:t>l</w:t>
-      </w:r>
-      <w:r>
-        <w:t>a</w:t>
-      </w:r>
-      <w:r>
-        <w:t xml:space="preserve"> </w:t>
-      </w:r>
-      <w:r>
-        <w:t xml:space="preserve">parte </w:t>
-      </w:r>
-      <w:r>
-        <w:t>patron</w:t>
-      </w:r>
-      <w:r>
-        <w:t>al</w:t>
-      </w:r>
-      <w:r>
-        <w:t>, CÍTESELE</w:t>
-      </w:r>
-      <w:r>
-        <w:t>S</w:t>
-      </w:r>
-      <w:r>
-        <w:t xml:space="preserve"> POR SEGUNDA VEZ, </w:t>
-      </w:r>
-      <w:r>
-        <w:t xml:space="preserve">para que comparezca a las </w:t>
-      </w:r>
-      <w:r>
-        <w:rPr>
-          <w:b/>
-        </w:rPr>
-        <w:t>${hora_audiencia2}</w:t>
-      </w:r>
-      <w:r>
-        <w:t xml:space="preserve"> horas </w:t>
+        <w:t>Admitir la presente solicitu</w:t>
       </w:r>
       <w:bookmarkStart w:id="0" w:name="_GoBack"/>
       <w:bookmarkEnd w:id="0"/>
       <w:r>
+        <w:t xml:space="preserve">d de conformidad a lo establecido en el Artículo Veinticuatro de la Ley de Organización y Funciones del Sector Trabajo y Previsión Social; </w:t>
+      </w:r>
+      <w:r>
+        <w:t xml:space="preserve">II) </w:t>
+      </w:r>
+      <w:r>
+        <w:t>Designase</w:t>
+      </w:r>
+      <w:r>
+        <w:t xml:space="preserve"> </w:t>
+      </w:r>
+      <w:r>
+        <w:t xml:space="preserve">a </w:t>
+      </w:r>
+      <w:proofErr w:type="spellStart"/>
+      <w:proofErr w:type="gramStart"/>
+      <w:r>
+        <w:t>el</w:t>
+      </w:r>
+      <w:proofErr w:type="spellEnd"/>
+      <w:r>
+        <w:t>(</w:t>
+      </w:r>
+      <w:proofErr w:type="gramEnd"/>
+      <w:r>
+        <w:t xml:space="preserve">la) </w:t>
+      </w:r>
+      <w:r>
+        <w:t xml:space="preserve">Delegado(a) </w:t>
+      </w:r>
+      <w:r>
+        <w:rPr>
+          <w:b/>
+        </w:rPr>
+        <w:t>${</w:t>
+      </w:r>
+      <w:proofErr w:type="spellStart"/>
+      <w:r>
+        <w:rPr>
+          <w:b/>
+        </w:rPr>
+        <w:t>nombre_delegado</w:t>
+      </w:r>
+      <w:proofErr w:type="spellEnd"/>
+      <w:r>
+        <w:rPr>
+          <w:b/>
+        </w:rPr>
+        <w:t>}</w:t>
+      </w:r>
+      <w:r>
+        <w:t xml:space="preserve">, </w:t>
+      </w:r>
+      <w:r>
+        <w:t>para que conozca de las presentes diligencias</w:t>
+      </w:r>
+      <w:r>
+        <w:t xml:space="preserve">. Y </w:t>
+      </w:r>
+      <w:r>
+        <w:t>III)</w:t>
+      </w:r>
+      <w:r>
+        <w:t xml:space="preserve"> </w:t>
+      </w:r>
+      <w:r>
+        <w:t xml:space="preserve">CÍTESE </w:t>
+      </w:r>
+      <w:r>
+        <w:t>A LAS PARTES IN</w:t>
+      </w:r>
+      <w:r>
+        <w:t xml:space="preserve">VOLUCRADAS </w:t>
+      </w:r>
+      <w:r>
+        <w:t xml:space="preserve">EN EL CONFLICTO </w:t>
+      </w:r>
+      <w:r>
+        <w:t>para que comparezca</w:t>
+      </w:r>
+      <w:r>
+        <w:t>n</w:t>
+      </w:r>
+      <w:r>
+        <w:t xml:space="preserve"> a esta Dirección General de Trabajo</w:t>
+      </w:r>
+      <w:r>
+        <w:t xml:space="preserve"> ubicada en ALAMEDA JUAN PABLO SEGUNDO Y DIECISIETE AVENIDA NORTE, PLAN MAESTRO EDIFICIO DOS, CONTIGUO A ASAMBLEA LEGISLATIVA, CENTRO DE GOBIERNO, DE ESTA CIUDAD, </w:t>
+      </w:r>
+      <w:r>
+        <w:t xml:space="preserve">POR PRIMERA VEZ  a las </w:t>
+      </w:r>
+      <w:r>
+        <w:rPr>
+          <w:b/>
+        </w:rPr>
+        <w:t>${</w:t>
+      </w:r>
+      <w:proofErr w:type="spellStart"/>
+      <w:r>
+        <w:rPr>
+          <w:b/>
+        </w:rPr>
+        <w:t>hora_audiencia</w:t>
+      </w:r>
+      <w:proofErr w:type="spellEnd"/>
+      <w:r>
+        <w:rPr>
+          <w:b/>
+        </w:rPr>
+        <w:t>}</w:t>
+      </w:r>
+      <w:r>
+        <w:t xml:space="preserve"> </w:t>
+      </w:r>
+      <w:r>
+        <w:t>horas</w:t>
+      </w:r>
+      <w:r>
+        <w:t xml:space="preserve"> </w:t>
+      </w:r>
+      <w:r>
+        <w:rPr>
+          <w:b/>
+        </w:rPr>
+        <w:t>${</w:t>
+      </w:r>
+      <w:proofErr w:type="spellStart"/>
+      <w:r>
+        <w:rPr>
+          <w:b/>
+        </w:rPr>
+        <w:t>minuto_audiencia</w:t>
+      </w:r>
+      <w:proofErr w:type="spellEnd"/>
+      <w:r>
+        <w:rPr>
+          <w:b/>
+        </w:rPr>
+        <w:t>}</w:t>
+      </w:r>
+      <w:r>
+        <w:t xml:space="preserve"> </w:t>
+      </w:r>
+      <w:r>
+        <w:t xml:space="preserve">del día </w:t>
+      </w:r>
+      <w:r>
+        <w:rPr>
+          <w:b/>
+        </w:rPr>
+        <w:t>${</w:t>
+      </w:r>
+      <w:proofErr w:type="spellStart"/>
+      <w:r>
+        <w:rPr>
+          <w:b/>
+        </w:rPr>
+        <w:t>dia_audiencia</w:t>
+      </w:r>
+      <w:proofErr w:type="spellEnd"/>
+      <w:r>
+        <w:rPr>
+          <w:b/>
+        </w:rPr>
+        <w:t>}</w:t>
+      </w:r>
+      <w:r>
+        <w:t xml:space="preserve"> </w:t>
+      </w:r>
+      <w:r>
+        <w:t>de</w:t>
+      </w:r>
+      <w:r>
+        <w:t xml:space="preserve"> </w:t>
+      </w:r>
+      <w:r>
+        <w:rPr>
+          <w:b/>
+        </w:rPr>
+        <w:t>${</w:t>
+      </w:r>
+      <w:proofErr w:type="spellStart"/>
+      <w:r>
+        <w:rPr>
+          <w:b/>
+        </w:rPr>
+        <w:t>mes_audiencia</w:t>
+      </w:r>
+      <w:proofErr w:type="spellEnd"/>
+      <w:r>
+        <w:rPr>
+          <w:b/>
+        </w:rPr>
+        <w:t>}</w:t>
+      </w:r>
+      <w:r>
+        <w:t xml:space="preserve"> </w:t>
+      </w:r>
+      <w:r>
+        <w:t>de</w:t>
+      </w:r>
+      <w:r>
+        <w:t>l</w:t>
+      </w:r>
+      <w:r>
+        <w:t xml:space="preserve"> </w:t>
+      </w:r>
+      <w:r>
+        <w:t>corriente año</w:t>
+      </w:r>
+      <w:r>
+        <w:t xml:space="preserve">. </w:t>
+      </w:r>
+      <w:r>
+        <w:t xml:space="preserve">De </w:t>
+      </w:r>
+      <w:r>
+        <w:t xml:space="preserve">no </w:t>
+      </w:r>
+      <w:r>
+        <w:t>celebrarse</w:t>
+      </w:r>
+      <w:r>
+        <w:t xml:space="preserve"> la audiencia conciliatoria en la primera cita señalada, debido a la inasistencia d</w:t>
+      </w:r>
+      <w:r>
+        <w:t xml:space="preserve">e </w:t>
+      </w:r>
+      <w:r>
+        <w:t>l</w:t>
+      </w:r>
+      <w:r>
+        <w:t>a</w:t>
+      </w:r>
+      <w:r>
+        <w:t xml:space="preserve"> </w:t>
+      </w:r>
+      <w:r>
+        <w:t xml:space="preserve">parte </w:t>
+      </w:r>
+      <w:r>
+        <w:t>patron</w:t>
+      </w:r>
+      <w:r>
+        <w:t>al</w:t>
+      </w:r>
+      <w:r>
+        <w:t>, CÍTESELE</w:t>
+      </w:r>
+      <w:r>
+        <w:t>S</w:t>
+      </w:r>
+      <w:r>
+        <w:t xml:space="preserve"> POR SEGUNDA VEZ, </w:t>
+      </w:r>
+      <w:r>
+        <w:t xml:space="preserve">para que comparezca a las </w:t>
+      </w:r>
+      <w:r>
+        <w:rPr>
+          <w:b/>
+        </w:rPr>
+        <w:t>${hora_audiencia2}</w:t>
+      </w:r>
+      <w:r>
+        <w:t xml:space="preserve"> horas </w:t>
+      </w:r>
+      <w:r>
         <w:rPr>
           <w:b/>
         </w:rPr>
@@ -493,14 +741,40 @@
       <w:r>
         <w:t xml:space="preserve"> </w:t>
       </w:r>
-      <w:r>
-        <w:t>El(la) trabajador(a) se da por notificado(a) y citado(a) de los señalamientos anteriores, y manifiesta estar enterado(a) que puede hacerse asesorar y acompañar en la audiencia conciliatoria, de un Defensor Público Laboral conforme a los términos del Convenio de Cooperación Técnica para Brindar Atención de calidad al Público Usuario de los Servicios del Ministerio de Trabajo y Previsión Social y de la Procuraduría General de la República. No habiendo nada más que hacer constar, se da por terminada la presente acta y leída que le fue a el(la) compareciente ratifica su contenido y para constancia firmamos.</w:t>
+      <w:proofErr w:type="gramStart"/>
+      <w:r>
+        <w:t>El(</w:t>
+      </w:r>
+      <w:proofErr w:type="gramEnd"/>
+      <w:r>
+        <w:t xml:space="preserve">la) trabajador(a) se da por notificado(a) y citado(a) de los señalamientos anteriores, y manifiesta estar enterado(a) que puede hacerse asesorar y acompañar en la audiencia conciliatoria, de un Defensor Público Laboral conforme a los términos del Convenio de Cooperación Técnica para Brindar Atención de calidad al Público Usuario de los Servicios del Ministerio de Trabajo y Previsión Social y de la Procuraduría General de la República. No habiendo nada más que hacer constar, se da por terminada la presente acta y leída que le fue a </w:t>
+      </w:r>
+      <w:proofErr w:type="spellStart"/>
+      <w:proofErr w:type="gramStart"/>
+      <w:r>
+        <w:t>el</w:t>
+      </w:r>
+      <w:proofErr w:type="spellEnd"/>
+      <w:r>
+        <w:t>(</w:t>
+      </w:r>
+      <w:proofErr w:type="gramEnd"/>
+      <w:r>
+        <w:t>la) compareciente ratifica su contenido y para constancia firmamos.</w:t>
       </w:r>
       <w:r>
         <w:t xml:space="preserve">-      </w:t>
       </w:r>
       <w:r>
-        <w:t>${cuerpo_esquela}</w:t>
+        <w:t>${</w:t>
+      </w:r>
+      <w:proofErr w:type="spellStart"/>
+      <w:r>
+        <w:t>cuerpo_esquela</w:t>
+      </w:r>
+      <w:proofErr w:type="spellEnd"/>
+      <w:r>
+        <w:t>}</w:t>
       </w:r>
     </w:p>
     <w:p>
@@ -508,7 +782,15 @@
         <w:jc w:val="both"/>
       </w:pPr>
       <w:r>
-        <w:t>${pie_esquela}</w:t>
+        <w:t>${</w:t>
+      </w:r>
+      <w:proofErr w:type="spellStart"/>
+      <w:r>
+        <w:t>pie_esquela</w:t>
+      </w:r>
+      <w:proofErr w:type="spellEnd"/>
+      <w:r>
+        <w:t>}</w:t>
       </w:r>
     </w:p>
     <w:p>

</xml_diff>